<commit_message>
es geht dem Ende zu, aber nur zeitlich
</commit_message>
<xml_diff>
--- a/conference/pac-conference-documentation/PAC-Conference-Service-Architecture.docx
+++ b/conference/pac-conference-documentation/PAC-Conference-Service-Architecture.docx
@@ -19,6 +19,7 @@
           <w:docPartUnique/>
         </w:docPartObj>
       </w:sdtPr>
+      <w:sdtEndPr/>
       <w:sdtContent>
         <w:p>
           <w:pPr>
@@ -1678,7 +1679,15 @@
     </w:p>
     <w:p>
       <w:r>
-        <w:t xml:space="preserve">Der Source Code der Applikation wird in einem Git Repository verwaltet und ist unter folgender URL </w:t>
+        <w:t xml:space="preserve">Der Source Code der Applikation wird in einem </w:t>
+      </w:r>
+      <w:proofErr w:type="spellStart"/>
+      <w:r>
+        <w:t>Git</w:t>
+      </w:r>
+      <w:proofErr w:type="spellEnd"/>
+      <w:r>
+        <w:t xml:space="preserve"> Repository verwaltet und ist unter folgender URL </w:t>
       </w:r>
       <w:r>
         <w:t xml:space="preserve">öffentlich </w:t>
@@ -1781,9 +1790,11 @@
             <w:tcW w:w="3070" w:type="dxa"/>
           </w:tcPr>
           <w:p>
+            <w:proofErr w:type="spellStart"/>
             <w:r>
               <w:t>JBoss</w:t>
             </w:r>
+            <w:proofErr w:type="spellEnd"/>
           </w:p>
         </w:tc>
         <w:tc>
@@ -2194,9 +2205,11 @@
                 <w:rFonts w:cstheme="minorHAnsi"/>
               </w:rPr>
             </w:pPr>
+            <w:proofErr w:type="spellStart"/>
             <w:r>
               <w:t>IceFaces</w:t>
             </w:r>
+            <w:proofErr w:type="spellEnd"/>
           </w:p>
         </w:tc>
         <w:tc>
@@ -2226,9 +2239,11 @@
             <w:tcW w:w="3070" w:type="dxa"/>
           </w:tcPr>
           <w:p>
+            <w:proofErr w:type="spellStart"/>
             <w:r>
               <w:t>Hibernate</w:t>
             </w:r>
+            <w:proofErr w:type="spellEnd"/>
           </w:p>
         </w:tc>
         <w:tc>
@@ -2258,9 +2273,11 @@
             <w:tcW w:w="3070" w:type="dxa"/>
           </w:tcPr>
           <w:p>
+            <w:proofErr w:type="spellStart"/>
             <w:r>
               <w:t>Arquillian</w:t>
             </w:r>
+            <w:proofErr w:type="spellEnd"/>
           </w:p>
         </w:tc>
         <w:tc>
@@ -2279,8 +2296,13 @@
           </w:tcPr>
           <w:p>
             <w:r>
-              <w:t>Test Freamwork</w:t>
-            </w:r>
+              <w:t xml:space="preserve">Test </w:t>
+            </w:r>
+            <w:proofErr w:type="spellStart"/>
+            <w:r>
+              <w:t>Freamwork</w:t>
+            </w:r>
+            <w:proofErr w:type="spellEnd"/>
           </w:p>
         </w:tc>
       </w:tr>
@@ -2290,12 +2312,14 @@
             <w:tcW w:w="3070" w:type="dxa"/>
           </w:tcPr>
           <w:p>
+            <w:proofErr w:type="spellStart"/>
             <w:r>
               <w:t>S</w:t>
             </w:r>
             <w:r>
               <w:t>hrinkwrap</w:t>
             </w:r>
+            <w:proofErr w:type="spellEnd"/>
           </w:p>
         </w:tc>
         <w:tc>
@@ -2325,12 +2349,14 @@
             <w:tcW w:w="3070" w:type="dxa"/>
           </w:tcPr>
           <w:p>
+            <w:proofErr w:type="spellStart"/>
             <w:r>
               <w:rPr>
                 <w:rFonts w:cstheme="minorHAnsi"/>
               </w:rPr>
               <w:t>JUnit</w:t>
             </w:r>
+            <w:proofErr w:type="spellEnd"/>
           </w:p>
         </w:tc>
         <w:tc>
@@ -2426,9 +2452,11 @@
             <w:tcW w:w="3227" w:type="dxa"/>
           </w:tcPr>
           <w:p>
+            <w:proofErr w:type="spellStart"/>
             <w:r>
               <w:t>pac-conference-conference-api</w:t>
             </w:r>
+            <w:proofErr w:type="spellEnd"/>
           </w:p>
         </w:tc>
         <w:tc>
@@ -2454,9 +2482,11 @@
             <w:tcW w:w="3227" w:type="dxa"/>
           </w:tcPr>
           <w:p>
+            <w:proofErr w:type="spellStart"/>
             <w:r>
               <w:t>pac-conference-conference-impl</w:t>
             </w:r>
+            <w:proofErr w:type="spellEnd"/>
           </w:p>
         </w:tc>
         <w:tc>
@@ -2482,9 +2512,11 @@
             <w:tcW w:w="3227" w:type="dxa"/>
           </w:tcPr>
           <w:p>
+            <w:proofErr w:type="spellStart"/>
             <w:r>
               <w:t>pac-conference-speaker-api</w:t>
             </w:r>
+            <w:proofErr w:type="spellEnd"/>
           </w:p>
         </w:tc>
         <w:tc>
@@ -2510,9 +2542,11 @@
             <w:tcW w:w="3227" w:type="dxa"/>
           </w:tcPr>
           <w:p>
+            <w:proofErr w:type="spellStart"/>
             <w:r>
               <w:t>pac-conference-speaker-impl</w:t>
             </w:r>
+            <w:proofErr w:type="spellEnd"/>
           </w:p>
         </w:tc>
         <w:tc>
@@ -2521,7 +2555,15 @@
           </w:tcPr>
           <w:p>
             <w:r>
-              <w:t>Speaker Servive Implementierung</w:t>
+              <w:t xml:space="preserve">Speaker </w:t>
+            </w:r>
+            <w:proofErr w:type="spellStart"/>
+            <w:r>
+              <w:t>Servive</w:t>
+            </w:r>
+            <w:proofErr w:type="spellEnd"/>
+            <w:r>
+              <w:t xml:space="preserve"> Implementierung</w:t>
             </w:r>
           </w:p>
         </w:tc>
@@ -2538,9 +2580,11 @@
             <w:tcW w:w="3227" w:type="dxa"/>
           </w:tcPr>
           <w:p>
+            <w:proofErr w:type="spellStart"/>
             <w:r>
               <w:t>pac-conference-room-api</w:t>
             </w:r>
+            <w:proofErr w:type="spellEnd"/>
           </w:p>
         </w:tc>
         <w:tc>
@@ -2548,8 +2592,13 @@
             <w:tcW w:w="4394" w:type="dxa"/>
           </w:tcPr>
           <w:p>
-            <w:r>
-              <w:t>Room Service API</w:t>
+            <w:proofErr w:type="spellStart"/>
+            <w:r>
+              <w:t>Room</w:t>
+            </w:r>
+            <w:proofErr w:type="spellEnd"/>
+            <w:r>
+              <w:t xml:space="preserve"> Service API</w:t>
             </w:r>
           </w:p>
         </w:tc>
@@ -2566,9 +2615,11 @@
             <w:tcW w:w="3227" w:type="dxa"/>
           </w:tcPr>
           <w:p>
+            <w:proofErr w:type="spellStart"/>
             <w:r>
               <w:t>pac-conference-room-impl</w:t>
             </w:r>
+            <w:proofErr w:type="spellEnd"/>
           </w:p>
         </w:tc>
         <w:tc>
@@ -2576,8 +2627,13 @@
             <w:tcW w:w="4394" w:type="dxa"/>
           </w:tcPr>
           <w:p>
-            <w:r>
-              <w:t>Room Service Implementierung</w:t>
+            <w:proofErr w:type="spellStart"/>
+            <w:r>
+              <w:t>Room</w:t>
+            </w:r>
+            <w:proofErr w:type="spellEnd"/>
+            <w:r>
+              <w:t xml:space="preserve"> Service Implementierung</w:t>
             </w:r>
           </w:p>
         </w:tc>
@@ -2594,9 +2650,27 @@
             <w:tcW w:w="3227" w:type="dxa"/>
           </w:tcPr>
           <w:p>
-            <w:r>
-              <w:t>pac-conference-talk-api</w:t>
-            </w:r>
+            <w:proofErr w:type="spellStart"/>
+            <w:r>
+              <w:t>pac</w:t>
+            </w:r>
+            <w:proofErr w:type="spellEnd"/>
+            <w:r>
+              <w:t>-</w:t>
+            </w:r>
+            <w:proofErr w:type="spellStart"/>
+            <w:r>
+              <w:t>conference</w:t>
+            </w:r>
+            <w:proofErr w:type="spellEnd"/>
+            <w:r>
+              <w:t>-talk-</w:t>
+            </w:r>
+            <w:proofErr w:type="spellStart"/>
+            <w:r>
+              <w:t>api</w:t>
+            </w:r>
+            <w:proofErr w:type="spellEnd"/>
           </w:p>
         </w:tc>
         <w:tc>
@@ -2622,9 +2696,27 @@
             <w:tcW w:w="3227" w:type="dxa"/>
           </w:tcPr>
           <w:p>
-            <w:r>
-              <w:t>pac-conference-talk-impl</w:t>
-            </w:r>
+            <w:proofErr w:type="spellStart"/>
+            <w:r>
+              <w:t>pac</w:t>
+            </w:r>
+            <w:proofErr w:type="spellEnd"/>
+            <w:r>
+              <w:t>-</w:t>
+            </w:r>
+            <w:proofErr w:type="spellStart"/>
+            <w:r>
+              <w:t>conference</w:t>
+            </w:r>
+            <w:proofErr w:type="spellEnd"/>
+            <w:r>
+              <w:t>-talk-</w:t>
+            </w:r>
+            <w:proofErr w:type="spellStart"/>
+            <w:r>
+              <w:t>impl</w:t>
+            </w:r>
+            <w:proofErr w:type="spellEnd"/>
           </w:p>
         </w:tc>
         <w:tc>
@@ -2650,8 +2742,21 @@
             <w:tcW w:w="3227" w:type="dxa"/>
           </w:tcPr>
           <w:p>
-            <w:r>
-              <w:t>pac-conference-web</w:t>
+            <w:proofErr w:type="spellStart"/>
+            <w:r>
+              <w:t>pac</w:t>
+            </w:r>
+            <w:proofErr w:type="spellEnd"/>
+            <w:r>
+              <w:t>-</w:t>
+            </w:r>
+            <w:proofErr w:type="spellStart"/>
+            <w:r>
+              <w:t>conference</w:t>
+            </w:r>
+            <w:proofErr w:type="spellEnd"/>
+            <w:r>
+              <w:t>-web</w:t>
             </w:r>
           </w:p>
         </w:tc>
@@ -2678,8 +2783,21 @@
             <w:tcW w:w="3227" w:type="dxa"/>
           </w:tcPr>
           <w:p>
-            <w:r>
-              <w:t>pac-conference-rest</w:t>
+            <w:proofErr w:type="spellStart"/>
+            <w:r>
+              <w:t>pac</w:t>
+            </w:r>
+            <w:proofErr w:type="spellEnd"/>
+            <w:r>
+              <w:t>-</w:t>
+            </w:r>
+            <w:proofErr w:type="spellStart"/>
+            <w:r>
+              <w:t>conference</w:t>
+            </w:r>
+            <w:proofErr w:type="spellEnd"/>
+            <w:r>
+              <w:t>-rest</w:t>
             </w:r>
           </w:p>
         </w:tc>
@@ -2706,9 +2824,11 @@
             <w:tcW w:w="3227" w:type="dxa"/>
           </w:tcPr>
           <w:p>
+            <w:proofErr w:type="spellStart"/>
             <w:r>
               <w:t>pac-conference-common</w:t>
             </w:r>
+            <w:proofErr w:type="spellEnd"/>
           </w:p>
         </w:tc>
         <w:tc>
@@ -2717,7 +2837,31 @@
           </w:tcPr>
           <w:p>
             <w:r>
-              <w:t>Enthält Exceptions, Utils und querschnittlich betreffende Aspekte (Monitoring etc.)</w:t>
+              <w:t xml:space="preserve">Enthält </w:t>
+            </w:r>
+            <w:proofErr w:type="spellStart"/>
+            <w:r>
+              <w:t>Exceptions</w:t>
+            </w:r>
+            <w:proofErr w:type="spellEnd"/>
+            <w:r>
+              <w:t xml:space="preserve">, </w:t>
+            </w:r>
+            <w:proofErr w:type="spellStart"/>
+            <w:r>
+              <w:t>Utils</w:t>
+            </w:r>
+            <w:proofErr w:type="spellEnd"/>
+            <w:r>
+              <w:t xml:space="preserve"> und </w:t>
+            </w:r>
+            <w:proofErr w:type="spellStart"/>
+            <w:r>
+              <w:t>querschnittlich</w:t>
+            </w:r>
+            <w:proofErr w:type="spellEnd"/>
+            <w:r>
+              <w:t xml:space="preserve"> betreffende Aspekte (Monitoring etc.)</w:t>
             </w:r>
           </w:p>
         </w:tc>
@@ -2734,9 +2878,11 @@
             <w:tcW w:w="3227" w:type="dxa"/>
           </w:tcPr>
           <w:p>
+            <w:proofErr w:type="spellStart"/>
             <w:r>
               <w:t>pac-conference-ear</w:t>
             </w:r>
+            <w:proofErr w:type="spellEnd"/>
           </w:p>
         </w:tc>
         <w:tc>
@@ -2758,9 +2904,11 @@
             <w:tcW w:w="3227" w:type="dxa"/>
           </w:tcPr>
           <w:p>
+            <w:proofErr w:type="spellStart"/>
             <w:r>
               <w:t>pac-conference-documentation</w:t>
             </w:r>
+            <w:proofErr w:type="spellEnd"/>
           </w:p>
         </w:tc>
         <w:tc>
@@ -2786,9 +2934,27 @@
             <w:tcW w:w="3227" w:type="dxa"/>
           </w:tcPr>
           <w:p>
-            <w:r>
-              <w:t>pac-conference-test-common</w:t>
-            </w:r>
+            <w:proofErr w:type="spellStart"/>
+            <w:r>
+              <w:t>pac</w:t>
+            </w:r>
+            <w:proofErr w:type="spellEnd"/>
+            <w:r>
+              <w:t>-</w:t>
+            </w:r>
+            <w:proofErr w:type="spellStart"/>
+            <w:r>
+              <w:t>conference</w:t>
+            </w:r>
+            <w:proofErr w:type="spellEnd"/>
+            <w:r>
+              <w:t>-test-</w:t>
+            </w:r>
+            <w:proofErr w:type="spellStart"/>
+            <w:r>
+              <w:t>common</w:t>
+            </w:r>
+            <w:proofErr w:type="spellEnd"/>
           </w:p>
         </w:tc>
         <w:tc>
@@ -2797,7 +2963,31 @@
           </w:tcPr>
           <w:p>
             <w:r>
-              <w:t>Enthält Test Resource und gemensame Tes t</w:t>
+              <w:t xml:space="preserve">Enthält Test </w:t>
+            </w:r>
+            <w:proofErr w:type="spellStart"/>
+            <w:r>
+              <w:t>Resource</w:t>
+            </w:r>
+            <w:proofErr w:type="spellEnd"/>
+            <w:r>
+              <w:t xml:space="preserve"> und </w:t>
+            </w:r>
+            <w:proofErr w:type="spellStart"/>
+            <w:r>
+              <w:t>gemensame</w:t>
+            </w:r>
+            <w:proofErr w:type="spellEnd"/>
+            <w:r>
+              <w:t xml:space="preserve"> </w:t>
+            </w:r>
+            <w:proofErr w:type="spellStart"/>
+            <w:r>
+              <w:t>Tes</w:t>
+            </w:r>
+            <w:proofErr w:type="spellEnd"/>
+            <w:r>
+              <w:t xml:space="preserve"> t</w:t>
             </w:r>
             <w:r>
               <w:t xml:space="preserve"> </w:t>
@@ -2820,9 +3010,11 @@
             <w:tcW w:w="3227" w:type="dxa"/>
           </w:tcPr>
           <w:p>
+            <w:proofErr w:type="spellStart"/>
             <w:r>
               <w:t>pac-conference-dist</w:t>
             </w:r>
+            <w:proofErr w:type="spellEnd"/>
           </w:p>
         </w:tc>
         <w:tc>
@@ -2831,7 +3023,15 @@
           </w:tcPr>
           <w:p>
             <w:r>
-              <w:t>Projekt für die Erzeugung des Distributionspakets (Assembly)</w:t>
+              <w:t>Projekt für die Erzeugung des Distributionspakets (</w:t>
+            </w:r>
+            <w:proofErr w:type="spellStart"/>
+            <w:r>
+              <w:t>Assembly</w:t>
+            </w:r>
+            <w:proofErr w:type="spellEnd"/>
+            <w:r>
+              <w:t>)</w:t>
             </w:r>
           </w:p>
         </w:tc>
@@ -3018,12 +3218,14 @@
                                   <w:rFonts w:ascii="Arial" w:hAnsi="Arial" w:cs="Arial"/>
                                 </w:rPr>
                               </w:pPr>
+                              <w:proofErr w:type="spellStart"/>
                               <w:r>
                                 <w:rPr>
                                   <w:rFonts w:ascii="Arial" w:hAnsi="Arial" w:cs="Arial"/>
                                 </w:rPr>
                                 <w:t>Room</w:t>
                               </w:r>
+                              <w:proofErr w:type="spellEnd"/>
                             </w:p>
                           </w:txbxContent>
                         </wps:txbx>
@@ -3124,12 +3326,14 @@
                                   <w:rFonts w:ascii="Arial" w:hAnsi="Arial" w:cs="Arial"/>
                                 </w:rPr>
                               </w:pPr>
+                              <w:proofErr w:type="spellStart"/>
                               <w:r>
                                 <w:rPr>
                                   <w:rFonts w:ascii="Arial" w:hAnsi="Arial" w:cs="Arial"/>
                                 </w:rPr>
                                 <w:t>TalkSpeaker</w:t>
                               </w:r>
+                              <w:proofErr w:type="spellEnd"/>
                             </w:p>
                           </w:txbxContent>
                         </wps:txbx>
@@ -4089,6 +4293,60 @@
       </w:pPr>
       <w:bookmarkStart w:id="4" w:name="_Toc373287933"/>
       <w:r>
+        <w:lastRenderedPageBreak/>
+        <w:t>Datenbankschema</w:t>
+      </w:r>
+    </w:p>
+    <w:p>
+      <w:r>
+        <w:rPr>
+          <w:noProof/>
+          <w:lang w:eastAsia="de-DE"/>
+        </w:rPr>
+        <w:drawing>
+          <wp:inline distT="0" distB="0" distL="0" distR="0" wp14:anchorId="6527511C" wp14:editId="5DBFEB13">
+            <wp:extent cx="5648325" cy="5629275"/>
+            <wp:effectExtent l="0" t="0" r="9525" b="9525"/>
+            <wp:docPr id="3" name="Grafik 3"/>
+            <wp:cNvGraphicFramePr>
+              <a:graphicFrameLocks xmlns:a="http://schemas.openxmlformats.org/drawingml/2006/main" noChangeAspect="1"/>
+            </wp:cNvGraphicFramePr>
+            <a:graphic xmlns:a="http://schemas.openxmlformats.org/drawingml/2006/main">
+              <a:graphicData uri="http://schemas.openxmlformats.org/drawingml/2006/picture">
+                <pic:pic xmlns:pic="http://schemas.openxmlformats.org/drawingml/2006/picture">
+                  <pic:nvPicPr>
+                    <pic:cNvPr id="0" name=""/>
+                    <pic:cNvPicPr/>
+                  </pic:nvPicPr>
+                  <pic:blipFill>
+                    <a:blip r:embed="rId8"/>
+                    <a:stretch>
+                      <a:fillRect/>
+                    </a:stretch>
+                  </pic:blipFill>
+                  <pic:spPr>
+                    <a:xfrm>
+                      <a:off x="0" y="0"/>
+                      <a:ext cx="5648325" cy="5629275"/>
+                    </a:xfrm>
+                    <a:prstGeom prst="rect">
+                      <a:avLst/>
+                    </a:prstGeom>
+                  </pic:spPr>
+                </pic:pic>
+              </a:graphicData>
+            </a:graphic>
+          </wp:inline>
+        </w:drawing>
+      </w:r>
+      <w:bookmarkStart w:id="5" w:name="_GoBack"/>
+      <w:bookmarkEnd w:id="5"/>
+    </w:p>
+    <w:p>
+      <w:pPr>
+        <w:pStyle w:val="berschrift1"/>
+      </w:pPr>
+      <w:r>
         <w:t>Code Konventionen</w:t>
       </w:r>
       <w:bookmarkEnd w:id="4"/>
@@ -4097,150 +4355,137 @@
       <w:pPr>
         <w:pStyle w:val="berschrift2"/>
       </w:pPr>
-      <w:bookmarkStart w:id="5" w:name="_Toc373287934"/>
+      <w:bookmarkStart w:id="6" w:name="_Toc373287934"/>
       <w:r>
         <w:t xml:space="preserve">Code </w:t>
       </w:r>
       <w:r>
         <w:t>Formatierung</w:t>
-      </w:r>
-      <w:bookmarkEnd w:id="5"/>
-    </w:p>
-    <w:p>
-      <w:r>
-        <w:t xml:space="preserve">Es wird der Standard </w:t>
-      </w:r>
-      <w:r>
-        <w:t xml:space="preserve">eclipse </w:t>
-      </w:r>
-      <w:r>
-        <w:t xml:space="preserve">Codeformatter der </w:t>
-      </w:r>
-      <w:r>
-        <w:t xml:space="preserve">im Projekt </w:t>
-      </w:r>
-      <w:r>
-        <w:t>eingesetzten eclipse Version verwendet.</w:t>
-      </w:r>
-    </w:p>
-    <w:p>
-      <w:r>
-        <w:t xml:space="preserve">Vor dem Code-Checkin sind grundsätzlich alle Sourcen zu formatieren. </w:t>
-      </w:r>
-      <w:r>
-        <w:br/>
-        <w:t>Im weiteren Verlauf des Projektes wird die Formatierung automatisiert auf Seite des Code Repositories durchgeführt. Bei Abweichungen zwischen Checkin Code und formatiertem Code wird der Commit zurückgewiesen.</w:t>
-      </w:r>
-    </w:p>
-    <w:p>
-      <w:pPr>
-        <w:pStyle w:val="berschrift2"/>
-        <w:rPr>
-          <w:lang w:val="en-US"/>
-        </w:rPr>
-      </w:pPr>
-      <w:bookmarkStart w:id="6" w:name="_Toc373287935"/>
-      <w:r>
-        <w:rPr>
-          <w:lang w:val="en-US"/>
-        </w:rPr>
-        <w:t>Packagenamen</w:t>
       </w:r>
       <w:bookmarkEnd w:id="6"/>
     </w:p>
     <w:p>
-      <w:pPr>
-        <w:pStyle w:val="berschrift3"/>
-        <w:rPr>
-          <w:lang w:val="en-US"/>
-        </w:rPr>
-      </w:pPr>
-      <w:bookmarkStart w:id="7" w:name="_Toc373287936"/>
-      <w:r>
-        <w:rPr>
-          <w:lang w:val="en-US"/>
-        </w:rPr>
-        <w:t xml:space="preserve">Projekt </w:t>
-      </w:r>
-      <w:r>
-        <w:rPr>
-          <w:lang w:val="en-US"/>
-        </w:rPr>
-        <w:t>Basis</w:t>
-      </w:r>
-      <w:r>
-        <w:rPr>
-          <w:lang w:val="en-US"/>
-        </w:rPr>
-        <w:t xml:space="preserve"> Package</w:t>
-      </w:r>
-      <w:bookmarkEnd w:id="7"/>
+      <w:r>
+        <w:t xml:space="preserve">Es wird der Standard </w:t>
+      </w:r>
+      <w:proofErr w:type="spellStart"/>
+      <w:r>
+        <w:t>eclipse</w:t>
+      </w:r>
+      <w:proofErr w:type="spellEnd"/>
+      <w:r>
+        <w:t xml:space="preserve"> </w:t>
+      </w:r>
+      <w:proofErr w:type="spellStart"/>
+      <w:r>
+        <w:t>Codeformatter</w:t>
+      </w:r>
+      <w:proofErr w:type="spellEnd"/>
+      <w:r>
+        <w:t xml:space="preserve"> der </w:t>
+      </w:r>
+      <w:r>
+        <w:t xml:space="preserve">im Projekt </w:t>
+      </w:r>
+      <w:r>
+        <w:t xml:space="preserve">eingesetzten </w:t>
+      </w:r>
+      <w:proofErr w:type="spellStart"/>
+      <w:r>
+        <w:t>eclipse</w:t>
+      </w:r>
+      <w:proofErr w:type="spellEnd"/>
+      <w:r>
+        <w:t xml:space="preserve"> Version verwendet.</w:t>
+      </w:r>
     </w:p>
     <w:p>
       <w:r>
-        <w:t>Alle dem Projekt zugehörigen Klassen befinden sich unterhalb de</w:t>
-      </w:r>
-      <w:r>
-        <w:t>s</w:t>
-      </w:r>
-      <w:r>
-        <w:t xml:space="preserve"> Basis Packages:</w:t>
+        <w:t xml:space="preserve">Vor </w:t>
+      </w:r>
+      <w:proofErr w:type="gramStart"/>
+      <w:r>
+        <w:t>dem</w:t>
+      </w:r>
+      <w:proofErr w:type="gramEnd"/>
+      <w:r>
+        <w:t xml:space="preserve"> Code-</w:t>
+      </w:r>
+      <w:proofErr w:type="spellStart"/>
+      <w:r>
+        <w:t>Checkin</w:t>
+      </w:r>
+      <w:proofErr w:type="spellEnd"/>
+      <w:r>
+        <w:t xml:space="preserve"> sind grundsätzlich alle </w:t>
+      </w:r>
+      <w:proofErr w:type="spellStart"/>
+      <w:r>
+        <w:t>Sourcen</w:t>
+      </w:r>
+      <w:proofErr w:type="spellEnd"/>
+      <w:r>
+        <w:t xml:space="preserve"> zu formatieren. </w:t>
+      </w:r>
+      <w:r>
+        <w:br/>
+        <w:t xml:space="preserve">Im weiteren Verlauf des Projektes wird die Formatierung automatisiert auf Seite des Code </w:t>
+      </w:r>
+      <w:proofErr w:type="spellStart"/>
+      <w:r>
+        <w:t>Repositories</w:t>
+      </w:r>
+      <w:proofErr w:type="spellEnd"/>
+      <w:r>
+        <w:t xml:space="preserve"> durchgeführt. Bei Abweichungen zwischen </w:t>
+      </w:r>
+      <w:proofErr w:type="spellStart"/>
+      <w:r>
+        <w:t>Checkin</w:t>
+      </w:r>
+      <w:proofErr w:type="spellEnd"/>
+      <w:r>
+        <w:t xml:space="preserve"> Code und formatiertem Code wird der Commit zurückgewiesen.</w:t>
       </w:r>
     </w:p>
     <w:p>
       <w:pPr>
-        <w:rPr>
-          <w:rFonts w:ascii="Courier New" w:hAnsi="Courier New" w:cs="Courier New"/>
-          <w:color w:val="76923C" w:themeColor="accent3" w:themeShade="BF"/>
-          <w:lang w:val="en-US"/>
-        </w:rPr>
-      </w:pPr>
-      <w:r>
-        <w:rPr>
-          <w:rFonts w:ascii="Courier New" w:hAnsi="Courier New" w:cs="Courier New"/>
-          <w:color w:val="76923C" w:themeColor="accent3" w:themeShade="BF"/>
-          <w:lang w:val="en-US"/>
-        </w:rPr>
-        <w:t>com.prodyna.pac.conference</w:t>
-      </w:r>
+        <w:pStyle w:val="berschrift2"/>
+      </w:pPr>
+      <w:bookmarkStart w:id="7" w:name="_Toc373287935"/>
+      <w:proofErr w:type="spellStart"/>
+      <w:r>
+        <w:lastRenderedPageBreak/>
+        <w:t>Packagenamen</w:t>
+      </w:r>
+      <w:bookmarkEnd w:id="7"/>
+      <w:proofErr w:type="spellEnd"/>
     </w:p>
     <w:p>
       <w:pPr>
         <w:pStyle w:val="berschrift3"/>
       </w:pPr>
-      <w:bookmarkStart w:id="8" w:name="_Toc373287937"/>
-      <w:r>
-        <w:t xml:space="preserve">Modul/Komponenten </w:t>
-      </w:r>
-      <w:r>
-        <w:t>Basis Package</w:t>
+      <w:bookmarkStart w:id="8" w:name="_Toc373287936"/>
+      <w:r>
+        <w:t xml:space="preserve">Projekt </w:t>
+      </w:r>
+      <w:r>
+        <w:t>Basis</w:t>
+      </w:r>
+      <w:r>
+        <w:t xml:space="preserve"> Package</w:t>
       </w:r>
       <w:bookmarkEnd w:id="8"/>
     </w:p>
     <w:p>
       <w:r>
-        <w:t>Jede Komponente bzw.</w:t>
-      </w:r>
-      <w:r>
-        <w:t xml:space="preserve"> j</w:t>
-      </w:r>
-      <w:r>
-        <w:t xml:space="preserve">edes Modul </w:t>
-      </w:r>
-      <w:r>
-        <w:t>hat ein eindeutige</w:t>
-      </w:r>
-      <w:r>
-        <w:t xml:space="preserve"> Basis P</w:t>
-      </w:r>
-      <w:r>
-        <w:t>ackage.</w:t>
-      </w:r>
-      <w:r>
-        <w:t xml:space="preserve"> </w:t>
-      </w:r>
-      <w:r>
-        <w:t>Der Aufbau ist:</w:t>
+        <w:t>Alle dem Projekt zugehörigen Klassen befinden sich unterhalb de</w:t>
+      </w:r>
+      <w:r>
+        <w:t>s</w:t>
+      </w:r>
+      <w:r>
+        <w:t xml:space="preserve"> Basis Packages:</w:t>
       </w:r>
     </w:p>
     <w:p>
@@ -4248,56 +4493,88 @@
         <w:rPr>
           <w:rFonts w:ascii="Courier New" w:hAnsi="Courier New" w:cs="Courier New"/>
           <w:color w:val="76923C" w:themeColor="accent3" w:themeShade="BF"/>
-        </w:rPr>
-      </w:pPr>
-      <w:r>
-        <w:rPr>
-          <w:color w:val="76923C" w:themeColor="accent3" w:themeShade="BF"/>
-        </w:rPr>
-        <w:t xml:space="preserve"> </w:t>
-      </w:r>
+          <w:lang w:val="en-US"/>
+        </w:rPr>
+      </w:pPr>
+      <w:proofErr w:type="spellStart"/>
       <w:r>
         <w:rPr>
           <w:rFonts w:ascii="Courier New" w:hAnsi="Courier New" w:cs="Courier New"/>
           <w:color w:val="76923C" w:themeColor="accent3" w:themeShade="BF"/>
-        </w:rPr>
-        <w:t>&lt;Projekt Basis Package&gt;. &lt;Fachlicher Komponenten Key&gt;</w:t>
-      </w:r>
+          <w:lang w:val="en-US"/>
+        </w:rPr>
+        <w:t>com.prodyna.pac.conference</w:t>
+      </w:r>
+      <w:proofErr w:type="spellEnd"/>
     </w:p>
     <w:p>
-      <w:r>
-        <w:t>Für die fachliche Komponente „Speaker“ ist die Package Bezeichnung z. B.:</w:t>
-      </w:r>
-    </w:p>
-    <w:p>
-      <w:pPr>
-        <w:rPr>
-          <w:rFonts w:ascii="Courier New" w:hAnsi="Courier New" w:cs="Courier New"/>
-          <w:color w:val="76923C" w:themeColor="accent3" w:themeShade="BF"/>
-        </w:rPr>
-      </w:pPr>
-      <w:r>
-        <w:rPr>
-          <w:rFonts w:ascii="Courier New" w:hAnsi="Courier New" w:cs="Courier New"/>
-          <w:color w:val="76923C" w:themeColor="accent3" w:themeShade="BF"/>
-        </w:rPr>
-        <w:t>com.prodyna.pac.conference.speaker</w:t>
-      </w:r>
-    </w:p>
-    <w:p>
       <w:pPr>
         <w:pStyle w:val="berschrift3"/>
-      </w:pPr>
-      <w:bookmarkStart w:id="9" w:name="_Toc373287938"/>
-      <w:r>
-        <w:lastRenderedPageBreak/>
-        <w:t>Modul/Komponenten Package bei Trennung Interface und Implementierung</w:t>
+        <w:rPr>
+          <w:lang w:val="en-US"/>
+        </w:rPr>
+      </w:pPr>
+      <w:bookmarkStart w:id="9" w:name="_Toc373287937"/>
+      <w:proofErr w:type="spellStart"/>
+      <w:r>
+        <w:rPr>
+          <w:lang w:val="en-US"/>
+        </w:rPr>
+        <w:t>Modul</w:t>
+      </w:r>
+      <w:proofErr w:type="spellEnd"/>
+      <w:r>
+        <w:rPr>
+          <w:lang w:val="en-US"/>
+        </w:rPr>
+        <w:t>/</w:t>
+      </w:r>
+      <w:proofErr w:type="spellStart"/>
+      <w:r>
+        <w:rPr>
+          <w:lang w:val="en-US"/>
+        </w:rPr>
+        <w:t>Komponenten</w:t>
+      </w:r>
+      <w:proofErr w:type="spellEnd"/>
+      <w:r>
+        <w:rPr>
+          <w:lang w:val="en-US"/>
+        </w:rPr>
+        <w:t xml:space="preserve"> </w:t>
+      </w:r>
+      <w:r>
+        <w:rPr>
+          <w:lang w:val="en-US"/>
+        </w:rPr>
+        <w:t>Basis Package</w:t>
       </w:r>
       <w:bookmarkEnd w:id="9"/>
     </w:p>
     <w:p>
       <w:r>
-        <w:t>Bei der Trennung einer Komponente in API- und Implementierung ist folgender Package Aufbau zu verwenden:</w:t>
+        <w:t>Jede Komponente bzw.</w:t>
+      </w:r>
+      <w:r>
+        <w:t xml:space="preserve"> j</w:t>
+      </w:r>
+      <w:r>
+        <w:t xml:space="preserve">edes Modul </w:t>
+      </w:r>
+      <w:r>
+        <w:t>hat ein eindeutige</w:t>
+      </w:r>
+      <w:r>
+        <w:t xml:space="preserve"> Basis P</w:t>
+      </w:r>
+      <w:r>
+        <w:t>ackage.</w:t>
+      </w:r>
+      <w:r>
+        <w:t xml:space="preserve"> </w:t>
+      </w:r>
+      <w:r>
+        <w:t>Der Aufbau ist:</w:t>
       </w:r>
     </w:p>
     <w:p>
@@ -4309,21 +4586,57 @@
       </w:pPr>
       <w:r>
         <w:rPr>
+          <w:color w:val="76923C" w:themeColor="accent3" w:themeShade="BF"/>
+        </w:rPr>
+        <w:t xml:space="preserve"> </w:t>
+      </w:r>
+      <w:r>
+        <w:rPr>
           <w:rFonts w:ascii="Courier New" w:hAnsi="Courier New" w:cs="Courier New"/>
           <w:color w:val="76923C" w:themeColor="accent3" w:themeShade="BF"/>
         </w:rPr>
-        <w:t>&lt;Komponenten Basis Package&gt;</w:t>
-      </w:r>
-      <w:r>
+        <w:t>&lt;Projekt Basis Package&gt;. &lt;Fachlicher Komponenten Key&gt;</w:t>
+      </w:r>
+    </w:p>
+    <w:p>
+      <w:r>
+        <w:t>Für die fachliche Komponente „Speaker“ ist die Package Bezeichnung z. B.:</w:t>
+      </w:r>
+    </w:p>
+    <w:p>
+      <w:pPr>
         <w:rPr>
           <w:rFonts w:ascii="Courier New" w:hAnsi="Courier New" w:cs="Courier New"/>
           <w:color w:val="76923C" w:themeColor="accent3" w:themeShade="BF"/>
         </w:rPr>
-        <w:t>.api</w:t>
-      </w:r>
+      </w:pPr>
+      <w:proofErr w:type="spellStart"/>
+      <w:r>
+        <w:rPr>
+          <w:rFonts w:ascii="Courier New" w:hAnsi="Courier New" w:cs="Courier New"/>
+          <w:color w:val="76923C" w:themeColor="accent3" w:themeShade="BF"/>
+        </w:rPr>
+        <w:t>com.prodyna.pac.conference.speaker</w:t>
+      </w:r>
+      <w:proofErr w:type="spellEnd"/>
     </w:p>
     <w:p>
       <w:pPr>
+        <w:pStyle w:val="berschrift3"/>
+      </w:pPr>
+      <w:bookmarkStart w:id="10" w:name="_Toc373287938"/>
+      <w:r>
+        <w:t>Modul/Komponenten Package bei Trennung Interface und Implementierung</w:t>
+      </w:r>
+      <w:bookmarkEnd w:id="10"/>
+    </w:p>
+    <w:p>
+      <w:r>
+        <w:t>Bei der Trennung einer Komponente in API- und Implementierung ist folgender Package Aufbau zu verwenden:</w:t>
+      </w:r>
+    </w:p>
+    <w:p>
+      <w:pPr>
         <w:rPr>
           <w:rFonts w:ascii="Courier New" w:hAnsi="Courier New" w:cs="Courier New"/>
           <w:color w:val="76923C" w:themeColor="accent3" w:themeShade="BF"/>
@@ -4343,20 +4656,53 @@
         </w:rPr>
         <w:t>.</w:t>
       </w:r>
+      <w:proofErr w:type="spellStart"/>
       <w:r>
         <w:rPr>
           <w:rFonts w:ascii="Courier New" w:hAnsi="Courier New" w:cs="Courier New"/>
           <w:color w:val="76923C" w:themeColor="accent3" w:themeShade="BF"/>
         </w:rPr>
-        <w:t>impl</w:t>
-      </w:r>
+        <w:t>api</w:t>
+      </w:r>
+      <w:proofErr w:type="spellEnd"/>
     </w:p>
     <w:p>
-      <w:r>
-        <w:t>Für die fachliche Komponente „Speaker“ sind die Package Bezeichnungen z. B.:</w:t>
-      </w:r>
+      <w:pPr>
+        <w:rPr>
+          <w:rFonts w:ascii="Courier New" w:hAnsi="Courier New" w:cs="Courier New"/>
+          <w:color w:val="76923C" w:themeColor="accent3" w:themeShade="BF"/>
+        </w:rPr>
+      </w:pPr>
+      <w:r>
+        <w:rPr>
+          <w:rFonts w:ascii="Courier New" w:hAnsi="Courier New" w:cs="Courier New"/>
+          <w:color w:val="76923C" w:themeColor="accent3" w:themeShade="BF"/>
+        </w:rPr>
+        <w:t>&lt;Komponenten Basis Package&gt;</w:t>
+      </w:r>
+      <w:r>
+        <w:rPr>
+          <w:rFonts w:ascii="Courier New" w:hAnsi="Courier New" w:cs="Courier New"/>
+          <w:color w:val="76923C" w:themeColor="accent3" w:themeShade="BF"/>
+        </w:rPr>
+        <w:t>.</w:t>
+      </w:r>
+      <w:proofErr w:type="spellStart"/>
+      <w:r>
+        <w:rPr>
+          <w:rFonts w:ascii="Courier New" w:hAnsi="Courier New" w:cs="Courier New"/>
+          <w:color w:val="76923C" w:themeColor="accent3" w:themeShade="BF"/>
+        </w:rPr>
+        <w:t>impl</w:t>
+      </w:r>
+      <w:proofErr w:type="spellEnd"/>
     </w:p>
     <w:p>
+      <w:r>
+        <w:t>Für die fachliche Komponente „Speaker“ sind die Package Bezeichnungen z. B.:</w:t>
+      </w:r>
+    </w:p>
+    <w:p>
       <w:pPr>
         <w:rPr>
           <w:rFonts w:ascii="Courier New" w:hAnsi="Courier New" w:cs="Courier New"/>
@@ -4364,6 +4710,7 @@
           <w:lang w:val="en-US"/>
         </w:rPr>
       </w:pPr>
+      <w:proofErr w:type="spellStart"/>
       <w:r>
         <w:rPr>
           <w:rFonts w:ascii="Courier New" w:hAnsi="Courier New" w:cs="Courier New"/>
@@ -4372,6 +4719,7 @@
         </w:rPr>
         <w:t>com.prodyna.pac.conference.speaker.api</w:t>
       </w:r>
+      <w:proofErr w:type="spellEnd"/>
     </w:p>
     <w:p>
       <w:pPr>
@@ -4381,6 +4729,7 @@
           <w:lang w:val="en-US"/>
         </w:rPr>
       </w:pPr>
+      <w:proofErr w:type="spellStart"/>
       <w:r>
         <w:rPr>
           <w:rFonts w:ascii="Courier New" w:hAnsi="Courier New" w:cs="Courier New"/>
@@ -4397,6 +4746,7 @@
         </w:rPr>
         <w:t>impl</w:t>
       </w:r>
+      <w:proofErr w:type="spellEnd"/>
     </w:p>
     <w:p>
       <w:pPr>
@@ -4405,14 +4755,30 @@
           <w:lang w:val="en-US"/>
         </w:rPr>
       </w:pPr>
-      <w:bookmarkStart w:id="10" w:name="_Toc373287939"/>
-      <w:r>
-        <w:rPr>
-          <w:lang w:val="en-US"/>
-        </w:rPr>
-        <w:t>Komponenten Benamungen</w:t>
-      </w:r>
-      <w:bookmarkEnd w:id="10"/>
+      <w:bookmarkStart w:id="11" w:name="_Toc373287939"/>
+      <w:proofErr w:type="spellStart"/>
+      <w:r>
+        <w:rPr>
+          <w:lang w:val="en-US"/>
+        </w:rPr>
+        <w:t>Komponenten</w:t>
+      </w:r>
+      <w:proofErr w:type="spellEnd"/>
+      <w:r>
+        <w:rPr>
+          <w:lang w:val="en-US"/>
+        </w:rPr>
+        <w:t xml:space="preserve"> </w:t>
+      </w:r>
+      <w:proofErr w:type="spellStart"/>
+      <w:r>
+        <w:rPr>
+          <w:lang w:val="en-US"/>
+        </w:rPr>
+        <w:t>Benamungen</w:t>
+      </w:r>
+      <w:bookmarkEnd w:id="11"/>
+      <w:proofErr w:type="spellEnd"/>
     </w:p>
     <w:tbl>
       <w:tblPr>
@@ -4484,8 +4850,16 @@
               <w:rPr>
                 <w:lang w:val="en-US"/>
               </w:rPr>
-              <w:t>JEE Interceptor Klassen</w:t>
-            </w:r>
+              <w:t xml:space="preserve">JEE Interceptor </w:t>
+            </w:r>
+            <w:proofErr w:type="spellStart"/>
+            <w:r>
+              <w:rPr>
+                <w:lang w:val="en-US"/>
+              </w:rPr>
+              <w:t>Klassen</w:t>
+            </w:r>
+            <w:proofErr w:type="spellEnd"/>
           </w:p>
         </w:tc>
         <w:tc>
@@ -4534,8 +4908,16 @@
               <w:rPr>
                 <w:lang w:val="en-US"/>
               </w:rPr>
-              <w:t>JEE Decorator Klassen</w:t>
-            </w:r>
+              <w:t xml:space="preserve">JEE Decorator </w:t>
+            </w:r>
+            <w:proofErr w:type="spellStart"/>
+            <w:r>
+              <w:rPr>
+                <w:lang w:val="en-US"/>
+              </w:rPr>
+              <w:t>Klassen</w:t>
+            </w:r>
+            <w:proofErr w:type="spellEnd"/>
           </w:p>
         </w:tc>
         <w:tc>
@@ -4584,8 +4966,16 @@
               <w:rPr>
                 <w:lang w:val="en-US"/>
               </w:rPr>
-              <w:t>JEE Injection Producer Klassen</w:t>
-            </w:r>
+              <w:t xml:space="preserve">JEE Injection Producer </w:t>
+            </w:r>
+            <w:proofErr w:type="spellStart"/>
+            <w:r>
+              <w:rPr>
+                <w:lang w:val="en-US"/>
+              </w:rPr>
+              <w:t>Klassen</w:t>
+            </w:r>
+            <w:proofErr w:type="spellEnd"/>
           </w:p>
         </w:tc>
         <w:tc>
@@ -4630,12 +5020,14 @@
                 <w:lang w:val="en-US"/>
               </w:rPr>
             </w:pPr>
+            <w:proofErr w:type="spellStart"/>
             <w:r>
               <w:rPr>
                 <w:lang w:val="en-US"/>
               </w:rPr>
               <w:t>MBeans</w:t>
             </w:r>
+            <w:proofErr w:type="spellEnd"/>
           </w:p>
         </w:tc>
         <w:tc>
@@ -4648,12 +5040,14 @@
                 <w:lang w:val="en-US"/>
               </w:rPr>
             </w:pPr>
+            <w:proofErr w:type="spellStart"/>
             <w:r>
               <w:rPr>
                 <w:lang w:val="en-US"/>
               </w:rPr>
               <w:t>MBean</w:t>
             </w:r>
+            <w:proofErr w:type="spellEnd"/>
           </w:p>
         </w:tc>
         <w:tc>
@@ -4698,12 +5092,14 @@
                 <w:lang w:val="en-US"/>
               </w:rPr>
             </w:pPr>
+            <w:proofErr w:type="spellStart"/>
             <w:r>
               <w:rPr>
                 <w:lang w:val="en-US"/>
               </w:rPr>
               <w:t>ServiceBean</w:t>
             </w:r>
+            <w:proofErr w:type="spellEnd"/>
           </w:p>
         </w:tc>
         <w:tc>
@@ -4748,12 +5144,14 @@
                 <w:lang w:val="en-US"/>
               </w:rPr>
             </w:pPr>
+            <w:proofErr w:type="spellStart"/>
             <w:r>
               <w:rPr>
                 <w:lang w:val="en-US"/>
               </w:rPr>
               <w:t>RESTService</w:t>
             </w:r>
+            <w:proofErr w:type="spellEnd"/>
           </w:p>
         </w:tc>
         <w:tc>
@@ -4785,14 +5183,16 @@
           <w:lang w:val="en-US"/>
         </w:rPr>
       </w:pPr>
-      <w:bookmarkStart w:id="11" w:name="_Toc373287940"/>
+      <w:bookmarkStart w:id="12" w:name="_Toc373287940"/>
+      <w:proofErr w:type="spellStart"/>
       <w:r>
         <w:rPr>
           <w:lang w:val="en-US"/>
         </w:rPr>
         <w:t>Methodenbenamungen</w:t>
       </w:r>
-      <w:bookmarkEnd w:id="11"/>
+      <w:bookmarkEnd w:id="12"/>
+      <w:proofErr w:type="spellEnd"/>
     </w:p>
     <w:p>
       <w:pPr>
@@ -4801,14 +5201,22 @@
           <w:lang w:val="en-US"/>
         </w:rPr>
       </w:pPr>
-      <w:bookmarkStart w:id="12" w:name="_Toc373287941"/>
-      <w:r>
-        <w:rPr>
-          <w:lang w:val="en-US"/>
-        </w:rPr>
-        <w:t>CRUD Methoden</w:t>
-      </w:r>
-      <w:bookmarkEnd w:id="12"/>
+      <w:bookmarkStart w:id="13" w:name="_Toc373287941"/>
+      <w:r>
+        <w:rPr>
+          <w:lang w:val="en-US"/>
+        </w:rPr>
+        <w:t xml:space="preserve">CRUD </w:t>
+      </w:r>
+      <w:proofErr w:type="spellStart"/>
+      <w:r>
+        <w:rPr>
+          <w:lang w:val="en-US"/>
+        </w:rPr>
+        <w:t>Methoden</w:t>
+      </w:r>
+      <w:bookmarkEnd w:id="13"/>
+      <w:proofErr w:type="spellEnd"/>
     </w:p>
     <w:p>
       <w:pPr>
@@ -4816,11 +5224,19 @@
           <w:lang w:val="en-US"/>
         </w:rPr>
       </w:pPr>
-      <w:r>
-        <w:rPr>
-          <w:lang w:val="en-US"/>
-        </w:rPr>
-        <w:t>create&lt;Type&gt;()</w:t>
+      <w:proofErr w:type="gramStart"/>
+      <w:r>
+        <w:rPr>
+          <w:lang w:val="en-US"/>
+        </w:rPr>
+        <w:t>create&lt;</w:t>
+      </w:r>
+      <w:proofErr w:type="gramEnd"/>
+      <w:r>
+        <w:rPr>
+          <w:lang w:val="en-US"/>
+        </w:rPr>
+        <w:t>Type&gt;()</w:t>
       </w:r>
       <w:r>
         <w:rPr>
@@ -4848,13 +5264,16 @@
       <w:pPr>
         <w:pStyle w:val="berschrift2"/>
       </w:pPr>
-      <w:bookmarkStart w:id="13" w:name="_Toc373287942"/>
+      <w:bookmarkStart w:id="14" w:name="_Toc373287942"/>
+      <w:proofErr w:type="spellStart"/>
       <w:r>
         <w:rPr>
           <w:b w:val="0"/>
         </w:rPr>
+        <w:lastRenderedPageBreak/>
         <w:t>Logging</w:t>
       </w:r>
+      <w:proofErr w:type="spellEnd"/>
       <w:r>
         <w:t xml:space="preserve"> </w:t>
       </w:r>
@@ -4863,54 +5282,97 @@
           <w:b w:val="0"/>
         </w:rPr>
         <w:t>Statements</w:t>
-      </w:r>
-      <w:bookmarkEnd w:id="13"/>
-    </w:p>
-    <w:p>
-      <w:r>
-        <w:t>Logging Statements mit Ausgabe von Variablen Werten  werden immer in folgender Form erstellt:</w:t>
-      </w:r>
-    </w:p>
-    <w:p>
-      <w:pPr>
-        <w:rPr>
-          <w:lang w:val="en-US"/>
-        </w:rPr>
-      </w:pPr>
-      <w:r>
-        <w:rPr>
-          <w:lang w:val="en-US"/>
-        </w:rPr>
-        <w:t>log.info(„Updated Talk with id [„+talkId+“]“)</w:t>
-      </w:r>
-    </w:p>
-    <w:p>
-      <w:pPr>
-        <w:pStyle w:val="berschrift1"/>
-      </w:pPr>
-      <w:bookmarkStart w:id="14" w:name="_Toc373287943"/>
-      <w:r>
-        <w:t>Entwicklungsumgebung</w:t>
       </w:r>
       <w:bookmarkEnd w:id="14"/>
     </w:p>
     <w:p>
-      <w:pPr>
-        <w:pStyle w:val="berschrift2"/>
-      </w:pPr>
-      <w:bookmarkStart w:id="15" w:name="_Toc373287944"/>
-      <w:r>
-        <w:t>IDE</w:t>
+      <w:proofErr w:type="spellStart"/>
+      <w:r>
+        <w:t>Logging</w:t>
+      </w:r>
+      <w:proofErr w:type="spellEnd"/>
+      <w:r>
+        <w:t xml:space="preserve"> Statements mit Ausgabe von Variablen Werten  werden immer in folgender Form erstellt:</w:t>
+      </w:r>
+    </w:p>
+    <w:p>
+      <w:pPr>
+        <w:rPr>
+          <w:lang w:val="en-US"/>
+        </w:rPr>
+      </w:pPr>
+      <w:proofErr w:type="gramStart"/>
+      <w:r>
+        <w:rPr>
+          <w:lang w:val="en-US"/>
+        </w:rPr>
+        <w:t>log.info(</w:t>
+      </w:r>
+      <w:proofErr w:type="gramEnd"/>
+      <w:r>
+        <w:rPr>
+          <w:lang w:val="en-US"/>
+        </w:rPr>
+        <w:t>„Updated Talk with id [„+</w:t>
+      </w:r>
+      <w:proofErr w:type="spellStart"/>
+      <w:r>
+        <w:rPr>
+          <w:lang w:val="en-US"/>
+        </w:rPr>
+        <w:t>talkId</w:t>
+      </w:r>
+      <w:proofErr w:type="spellEnd"/>
+      <w:r>
+        <w:rPr>
+          <w:lang w:val="en-US"/>
+        </w:rPr>
+        <w:t>+“]“)</w:t>
+      </w:r>
+    </w:p>
+    <w:p>
+      <w:pPr>
+        <w:pStyle w:val="berschrift1"/>
+      </w:pPr>
+      <w:bookmarkStart w:id="15" w:name="_Toc373287943"/>
+      <w:r>
+        <w:t>Entwicklungsumgebung</w:t>
       </w:r>
       <w:bookmarkEnd w:id="15"/>
     </w:p>
     <w:p>
-      <w:r>
-        <w:t>Bei der Entwicklung ist eclipse Keplerr einzusetzen:</w:t>
-      </w:r>
+      <w:pPr>
+        <w:pStyle w:val="berschrift2"/>
+      </w:pPr>
+      <w:bookmarkStart w:id="16" w:name="_Toc373287944"/>
+      <w:r>
+        <w:t>IDE</w:t>
+      </w:r>
+      <w:bookmarkEnd w:id="16"/>
     </w:p>
     <w:p>
-      <w:hyperlink r:id="rId8" w:history="1">
+      <w:r>
+        <w:t xml:space="preserve">Bei der Entwicklung ist </w:t>
+      </w:r>
+      <w:proofErr w:type="spellStart"/>
+      <w:r>
+        <w:t>eclipse</w:t>
+      </w:r>
+      <w:proofErr w:type="spellEnd"/>
+      <w:r>
+        <w:t xml:space="preserve"> </w:t>
+      </w:r>
+      <w:proofErr w:type="spellStart"/>
+      <w:r>
+        <w:t>Keplerr</w:t>
+      </w:r>
+      <w:proofErr w:type="spellEnd"/>
+      <w:r>
+        <w:t xml:space="preserve"> einzusetzen:</w:t>
+      </w:r>
+    </w:p>
+    <w:p>
+      <w:hyperlink r:id="rId9" w:history="1">
         <w:r>
           <w:rPr>
             <w:rStyle w:val="Hyperlink"/>
@@ -4923,12 +5385,13 @@
       <w:pPr>
         <w:pStyle w:val="berschrift2"/>
       </w:pPr>
-      <w:bookmarkStart w:id="16" w:name="_Toc373287945"/>
-      <w:r>
-        <w:lastRenderedPageBreak/>
+      <w:bookmarkStart w:id="17" w:name="_Toc373287945"/>
+      <w:proofErr w:type="spellStart"/>
+      <w:r>
         <w:t>Testing</w:t>
       </w:r>
-      <w:bookmarkEnd w:id="16"/>
+      <w:bookmarkEnd w:id="17"/>
+      <w:proofErr w:type="spellEnd"/>
     </w:p>
     <w:p>
       <w:r>
@@ -4949,9 +5412,11 @@
           <w:numId w:val="3"/>
         </w:numPr>
       </w:pPr>
+      <w:proofErr w:type="spellStart"/>
       <w:r>
         <w:t>JUnit</w:t>
       </w:r>
+      <w:proofErr w:type="spellEnd"/>
     </w:p>
     <w:p>
       <w:pPr>
@@ -4961,9 +5426,11 @@
           <w:numId w:val="3"/>
         </w:numPr>
       </w:pPr>
+      <w:proofErr w:type="spellStart"/>
       <w:r>
         <w:t>Arquillian</w:t>
       </w:r>
+      <w:proofErr w:type="spellEnd"/>
     </w:p>
     <w:p>
       <w:pPr>
@@ -4973,44 +5440,83 @@
           <w:numId w:val="3"/>
         </w:numPr>
       </w:pPr>
+      <w:proofErr w:type="spellStart"/>
       <w:r>
         <w:t>Shrinkwrap</w:t>
       </w:r>
+      <w:proofErr w:type="spellEnd"/>
     </w:p>
     <w:p>
       <w:pPr>
         <w:pStyle w:val="berschrift2"/>
       </w:pPr>
-      <w:bookmarkStart w:id="17" w:name="_Toc373287946"/>
-      <w:r>
-        <w:t>Build Tools</w:t>
-      </w:r>
-      <w:bookmarkEnd w:id="17"/>
-    </w:p>
-    <w:p>
-      <w:r>
-        <w:t>Als Build und Dependency Tool word Maven eingesetzt.</w:t>
-      </w:r>
-    </w:p>
-    <w:p>
-      <w:pPr>
-        <w:pStyle w:val="berschrift1"/>
-      </w:pPr>
-      <w:bookmarkStart w:id="18" w:name="_Toc373287947"/>
-      <w:r>
-        <w:t>Installation</w:t>
+      <w:bookmarkStart w:id="18" w:name="_Toc373287946"/>
+      <w:proofErr w:type="spellStart"/>
+      <w:r>
+        <w:t>Build</w:t>
+      </w:r>
+      <w:proofErr w:type="spellEnd"/>
+      <w:r>
+        <w:t xml:space="preserve"> Tools</w:t>
       </w:r>
       <w:bookmarkEnd w:id="18"/>
     </w:p>
     <w:p>
+      <w:r>
+        <w:t xml:space="preserve">Als </w:t>
+      </w:r>
+      <w:proofErr w:type="spellStart"/>
+      <w:r>
+        <w:t>Build</w:t>
+      </w:r>
+      <w:proofErr w:type="spellEnd"/>
+      <w:r>
+        <w:t xml:space="preserve"> und </w:t>
+      </w:r>
+      <w:proofErr w:type="spellStart"/>
+      <w:r>
+        <w:t>Dependency</w:t>
+      </w:r>
+      <w:proofErr w:type="spellEnd"/>
+      <w:r>
+        <w:t xml:space="preserve"> Tool </w:t>
+      </w:r>
+      <w:proofErr w:type="spellStart"/>
+      <w:r>
+        <w:t>word</w:t>
+      </w:r>
+      <w:proofErr w:type="spellEnd"/>
+      <w:r>
+        <w:t xml:space="preserve"> </w:t>
+      </w:r>
+      <w:proofErr w:type="spellStart"/>
+      <w:r>
+        <w:t>Maven</w:t>
+      </w:r>
+      <w:proofErr w:type="spellEnd"/>
+      <w:r>
+        <w:t xml:space="preserve"> eingesetzt.</w:t>
+      </w:r>
+    </w:p>
+    <w:p>
+      <w:pPr>
+        <w:pStyle w:val="berschrift1"/>
+      </w:pPr>
+      <w:bookmarkStart w:id="19" w:name="_Toc373287947"/>
+      <w:r>
+        <w:t>Installation</w:t>
+      </w:r>
+      <w:bookmarkEnd w:id="19"/>
+    </w:p>
+    <w:p>
       <w:pPr>
         <w:pStyle w:val="berschrift2"/>
       </w:pPr>
-      <w:bookmarkStart w:id="19" w:name="_Toc373287948"/>
+      <w:bookmarkStart w:id="20" w:name="_Toc373287948"/>
       <w:r>
         <w:t>Voraussetzungen</w:t>
       </w:r>
-      <w:bookmarkEnd w:id="19"/>
+      <w:bookmarkEnd w:id="20"/>
     </w:p>
     <w:p>
       <w:pPr>
@@ -5023,17 +5529,39 @@
           <w:lang w:val="en-US"/>
         </w:rPr>
       </w:pPr>
-      <w:r>
-        <w:rPr>
-          <w:lang w:val="en-US"/>
-        </w:rPr>
-        <w:t>JBoss 7.1.3</w:t>
-      </w:r>
-      <w:r>
-        <w:rPr>
-          <w:lang w:val="en-US"/>
-        </w:rPr>
-        <w:t xml:space="preserve"> mit MySQL Connector 5.1.26</w:t>
+      <w:proofErr w:type="spellStart"/>
+      <w:r>
+        <w:rPr>
+          <w:lang w:val="en-US"/>
+        </w:rPr>
+        <w:t>JBoss</w:t>
+      </w:r>
+      <w:proofErr w:type="spellEnd"/>
+      <w:r>
+        <w:rPr>
+          <w:lang w:val="en-US"/>
+        </w:rPr>
+        <w:t xml:space="preserve"> 7.1.3</w:t>
+      </w:r>
+      <w:r>
+        <w:rPr>
+          <w:lang w:val="en-US"/>
+        </w:rPr>
+        <w:t xml:space="preserve"> </w:t>
+      </w:r>
+      <w:proofErr w:type="spellStart"/>
+      <w:r>
+        <w:rPr>
+          <w:lang w:val="en-US"/>
+        </w:rPr>
+        <w:t>mit</w:t>
+      </w:r>
+      <w:proofErr w:type="spellEnd"/>
+      <w:r>
+        <w:rPr>
+          <w:lang w:val="en-US"/>
+        </w:rPr>
+        <w:t xml:space="preserve"> MySQL Connector 5.1.26</w:t>
       </w:r>
       <w:r>
         <w:rPr>
@@ -5049,14 +5577,16 @@
           <w:lang w:val="en-US"/>
         </w:rPr>
       </w:pPr>
-      <w:bookmarkStart w:id="20" w:name="_Toc373287949"/>
+      <w:bookmarkStart w:id="21" w:name="_Toc373287949"/>
+      <w:proofErr w:type="spellStart"/>
       <w:r>
         <w:rPr>
           <w:lang w:val="en-US"/>
         </w:rPr>
         <w:t>Installationsschritte</w:t>
       </w:r>
-      <w:bookmarkEnd w:id="20"/>
+      <w:bookmarkEnd w:id="21"/>
+      <w:proofErr w:type="spellEnd"/>
     </w:p>
     <w:p>
       <w:pPr>
@@ -5065,14 +5595,22 @@
           <w:lang w:val="en-US"/>
         </w:rPr>
       </w:pPr>
-      <w:bookmarkStart w:id="21" w:name="_Toc373287950"/>
-      <w:r>
-        <w:rPr>
-          <w:lang w:val="en-US"/>
-        </w:rPr>
-        <w:t>Setup JBoss</w:t>
-      </w:r>
-      <w:bookmarkEnd w:id="21"/>
+      <w:bookmarkStart w:id="22" w:name="_Toc373287950"/>
+      <w:r>
+        <w:rPr>
+          <w:lang w:val="en-US"/>
+        </w:rPr>
+        <w:t xml:space="preserve">Setup </w:t>
+      </w:r>
+      <w:proofErr w:type="spellStart"/>
+      <w:r>
+        <w:rPr>
+          <w:lang w:val="en-US"/>
+        </w:rPr>
+        <w:t>JBoss</w:t>
+      </w:r>
+      <w:bookmarkEnd w:id="22"/>
+      <w:proofErr w:type="spellEnd"/>
     </w:p>
     <w:p>
       <w:pPr>
@@ -5085,18 +5623,42 @@
           <w:lang w:val="en-US"/>
         </w:rPr>
       </w:pPr>
-      <w:r>
-        <w:rPr>
-          <w:lang w:val="en-US"/>
-        </w:rPr>
-        <w:t xml:space="preserve">Folgende JNDI Datasource </w:t>
-      </w:r>
+      <w:proofErr w:type="spellStart"/>
+      <w:r>
+        <w:rPr>
+          <w:lang w:val="en-US"/>
+        </w:rPr>
+        <w:t>Folgende</w:t>
+      </w:r>
+      <w:proofErr w:type="spellEnd"/>
+      <w:r>
+        <w:rPr>
+          <w:lang w:val="en-US"/>
+        </w:rPr>
+        <w:t xml:space="preserve"> JNDI </w:t>
+      </w:r>
+      <w:proofErr w:type="spellStart"/>
+      <w:r>
+        <w:rPr>
+          <w:lang w:val="en-US"/>
+        </w:rPr>
+        <w:t>Datasource</w:t>
+      </w:r>
+      <w:proofErr w:type="spellEnd"/>
+      <w:r>
+        <w:rPr>
+          <w:lang w:val="en-US"/>
+        </w:rPr>
+        <w:t xml:space="preserve"> </w:t>
+      </w:r>
+      <w:proofErr w:type="spellStart"/>
       <w:r>
         <w:rPr>
           <w:lang w:val="en-US"/>
         </w:rPr>
         <w:t>einrichten</w:t>
       </w:r>
+      <w:proofErr w:type="spellEnd"/>
       <w:r>
         <w:rPr>
           <w:lang w:val="en-US"/>
@@ -5115,21 +5677,95 @@
         </w:rPr>
         <w:br/>
       </w:r>
+      <w:proofErr w:type="spellStart"/>
       <w:r>
         <w:rPr>
           <w:b/>
           <w:lang w:val="en-US"/>
         </w:rPr>
-        <w:t>java:jboss/datasources/conferenceDS</w:t>
-      </w:r>
+        <w:t>java:jboss</w:t>
+      </w:r>
+      <w:proofErr w:type="spellEnd"/>
       <w:r>
         <w:rPr>
           <w:b/>
           <w:lang w:val="en-US"/>
         </w:rPr>
+        <w:t>/</w:t>
+      </w:r>
+      <w:proofErr w:type="spellStart"/>
+      <w:r>
+        <w:rPr>
+          <w:b/>
+          <w:lang w:val="en-US"/>
+        </w:rPr>
+        <w:t>datasources</w:t>
+      </w:r>
+      <w:proofErr w:type="spellEnd"/>
+      <w:r>
+        <w:rPr>
+          <w:b/>
+          <w:lang w:val="en-US"/>
+        </w:rPr>
+        <w:t>/</w:t>
+      </w:r>
+      <w:proofErr w:type="spellStart"/>
+      <w:r>
+        <w:rPr>
+          <w:b/>
+          <w:lang w:val="en-US"/>
+        </w:rPr>
+        <w:t>conferenceDS</w:t>
+      </w:r>
+      <w:proofErr w:type="spellEnd"/>
+      <w:r>
+        <w:rPr>
+          <w:b/>
+          <w:lang w:val="en-US"/>
+        </w:rPr>
         <w:br/>
-        <w:t>java:jboss/datasources/conferenceTestDS</w:t>
-      </w:r>
+      </w:r>
+      <w:proofErr w:type="spellStart"/>
+      <w:r>
+        <w:rPr>
+          <w:b/>
+          <w:lang w:val="en-US"/>
+        </w:rPr>
+        <w:t>java:jboss</w:t>
+      </w:r>
+      <w:proofErr w:type="spellEnd"/>
+      <w:r>
+        <w:rPr>
+          <w:b/>
+          <w:lang w:val="en-US"/>
+        </w:rPr>
+        <w:t>/</w:t>
+      </w:r>
+      <w:proofErr w:type="spellStart"/>
+      <w:r>
+        <w:rPr>
+          <w:b/>
+          <w:lang w:val="en-US"/>
+        </w:rPr>
+        <w:t>datasources</w:t>
+      </w:r>
+      <w:proofErr w:type="spellEnd"/>
+      <w:r>
+        <w:rPr>
+          <w:b/>
+          <w:lang w:val="en-US"/>
+        </w:rPr>
+        <w:t>/</w:t>
+      </w:r>
+      <w:proofErr w:type="spellStart"/>
+      <w:r>
+        <w:rPr>
+          <w:b/>
+          <w:lang w:val="en-US"/>
+        </w:rPr>
+        <w:t>conferenceTestDS</w:t>
+      </w:r>
+      <w:proofErr w:type="spellEnd"/>
     </w:p>
     <w:p>
       <w:pPr>
@@ -5142,25 +5778,53 @@
           <w:lang w:val="en-US"/>
         </w:rPr>
       </w:pPr>
-      <w:r>
-        <w:rPr>
-          <w:lang w:val="en-US"/>
-        </w:rPr>
-        <w:t xml:space="preserve">Folgende Queue </w:t>
-      </w:r>
-      <w:r>
-        <w:rPr>
-          <w:lang w:val="en-US"/>
-        </w:rPr>
-        <w:t>unter standalone/configuration/standalone-full.xml</w:t>
-      </w:r>
-      <w:bookmarkStart w:id="22" w:name="_GoBack"/>
-      <w:bookmarkEnd w:id="22"/>
-      <w:r>
-        <w:rPr>
-          <w:lang w:val="en-US"/>
-        </w:rPr>
-        <w:t xml:space="preserve"> einrichten:</w:t>
+      <w:proofErr w:type="spellStart"/>
+      <w:r>
+        <w:rPr>
+          <w:lang w:val="en-US"/>
+        </w:rPr>
+        <w:t>Folgende</w:t>
+      </w:r>
+      <w:proofErr w:type="spellEnd"/>
+      <w:r>
+        <w:rPr>
+          <w:lang w:val="en-US"/>
+        </w:rPr>
+        <w:t xml:space="preserve"> Queue </w:t>
+      </w:r>
+      <w:proofErr w:type="spellStart"/>
+      <w:r>
+        <w:rPr>
+          <w:lang w:val="en-US"/>
+        </w:rPr>
+        <w:t>unter</w:t>
+      </w:r>
+      <w:proofErr w:type="spellEnd"/>
+      <w:r>
+        <w:rPr>
+          <w:lang w:val="en-US"/>
+        </w:rPr>
+        <w:t xml:space="preserve"> standalone/configuration/standalone-full.xml</w:t>
+      </w:r>
+      <w:r>
+        <w:rPr>
+          <w:lang w:val="en-US"/>
+        </w:rPr>
+        <w:t xml:space="preserve"> </w:t>
+      </w:r>
+      <w:proofErr w:type="spellStart"/>
+      <w:r>
+        <w:rPr>
+          <w:lang w:val="en-US"/>
+        </w:rPr>
+        <w:t>einrichten</w:t>
+      </w:r>
+      <w:proofErr w:type="spellEnd"/>
+      <w:r>
+        <w:rPr>
+          <w:lang w:val="en-US"/>
+        </w:rPr>
+        <w:t>:</w:t>
       </w:r>
       <w:r>
         <w:rPr>
@@ -5173,13 +5837,29 @@
           <w:rFonts w:ascii="Courier New" w:hAnsi="Courier New" w:cs="Courier New"/>
           <w:lang w:val="en-US"/>
         </w:rPr>
-        <w:t>&lt;jms-destinations&gt;</w:t>
-      </w:r>
+        <w:t>&lt;</w:t>
+      </w:r>
+      <w:proofErr w:type="spellStart"/>
       <w:r>
         <w:rPr>
           <w:rFonts w:ascii="Courier New" w:hAnsi="Courier New" w:cs="Courier New"/>
           <w:lang w:val="en-US"/>
         </w:rPr>
+        <w:t>jms</w:t>
+      </w:r>
+      <w:proofErr w:type="spellEnd"/>
+      <w:r>
+        <w:rPr>
+          <w:rFonts w:ascii="Courier New" w:hAnsi="Courier New" w:cs="Courier New"/>
+          <w:lang w:val="en-US"/>
+        </w:rPr>
+        <w:t>-destinations&gt;</w:t>
+      </w:r>
+      <w:r>
+        <w:rPr>
+          <w:rFonts w:ascii="Courier New" w:hAnsi="Courier New" w:cs="Courier New"/>
+          <w:lang w:val="en-US"/>
+        </w:rPr>
         <w:br/>
       </w:r>
       <w:r>
@@ -5194,13 +5874,45 @@
           <w:rFonts w:ascii="Courier New" w:hAnsi="Courier New" w:cs="Courier New"/>
           <w:lang w:val="en-US"/>
         </w:rPr>
-        <w:t>&lt;jms-queue name="talkChangeQueue"&gt;</w:t>
-      </w:r>
+        <w:t>&lt;</w:t>
+      </w:r>
+      <w:proofErr w:type="spellStart"/>
       <w:r>
         <w:rPr>
           <w:rFonts w:ascii="Courier New" w:hAnsi="Courier New" w:cs="Courier New"/>
           <w:lang w:val="en-US"/>
         </w:rPr>
+        <w:t>jms</w:t>
+      </w:r>
+      <w:proofErr w:type="spellEnd"/>
+      <w:r>
+        <w:rPr>
+          <w:rFonts w:ascii="Courier New" w:hAnsi="Courier New" w:cs="Courier New"/>
+          <w:lang w:val="en-US"/>
+        </w:rPr>
+        <w:t>-queue name="</w:t>
+      </w:r>
+      <w:proofErr w:type="spellStart"/>
+      <w:r>
+        <w:rPr>
+          <w:rFonts w:ascii="Courier New" w:hAnsi="Courier New" w:cs="Courier New"/>
+          <w:lang w:val="en-US"/>
+        </w:rPr>
+        <w:t>talkChangeQueue</w:t>
+      </w:r>
+      <w:proofErr w:type="spellEnd"/>
+      <w:r>
+        <w:rPr>
+          <w:rFonts w:ascii="Courier New" w:hAnsi="Courier New" w:cs="Courier New"/>
+          <w:lang w:val="en-US"/>
+        </w:rPr>
+        <w:t>"&gt;</w:t>
+      </w:r>
+      <w:r>
+        <w:rPr>
+          <w:rFonts w:ascii="Courier New" w:hAnsi="Courier New" w:cs="Courier New"/>
+          <w:lang w:val="en-US"/>
+        </w:rPr>
         <w:br/>
       </w:r>
       <w:r>
@@ -5215,41 +5927,99 @@
           <w:rFonts w:ascii="Courier New" w:hAnsi="Courier New" w:cs="Courier New"/>
           <w:lang w:val="en-US"/>
         </w:rPr>
-        <w:t>&lt;entry name="queue/talkchange"/&gt;</w:t>
-      </w:r>
+        <w:t>&lt;entry name="queue/</w:t>
+      </w:r>
+      <w:proofErr w:type="spellStart"/>
       <w:r>
         <w:rPr>
           <w:rFonts w:ascii="Courier New" w:hAnsi="Courier New" w:cs="Courier New"/>
           <w:lang w:val="en-US"/>
         </w:rPr>
+        <w:t>talkchange</w:t>
+      </w:r>
+      <w:proofErr w:type="spellEnd"/>
+      <w:r>
+        <w:rPr>
+          <w:rFonts w:ascii="Courier New" w:hAnsi="Courier New" w:cs="Courier New"/>
+          <w:lang w:val="en-US"/>
+        </w:rPr>
+        <w:t>"/&gt;</w:t>
+      </w:r>
+      <w:r>
+        <w:rPr>
+          <w:rFonts w:ascii="Courier New" w:hAnsi="Courier New" w:cs="Courier New"/>
+          <w:lang w:val="en-US"/>
+        </w:rPr>
         <w:br/>
+        <w:t xml:space="preserve"> </w:t>
       </w:r>
       <w:r>
         <w:rPr>
           <w:rFonts w:ascii="Courier New" w:hAnsi="Courier New" w:cs="Courier New"/>
           <w:lang w:val="en-US"/>
         </w:rPr>
-        <w:t xml:space="preserve"> </w:t>
+        <w:t xml:space="preserve">    </w:t>
       </w:r>
       <w:r>
         <w:rPr>
           <w:rFonts w:ascii="Courier New" w:hAnsi="Courier New" w:cs="Courier New"/>
           <w:lang w:val="en-US"/>
         </w:rPr>
-        <w:t xml:space="preserve">    </w:t>
-      </w:r>
+        <w:t>&lt;entry name="</w:t>
+      </w:r>
+      <w:proofErr w:type="spellStart"/>
       <w:r>
         <w:rPr>
           <w:rFonts w:ascii="Courier New" w:hAnsi="Courier New" w:cs="Courier New"/>
           <w:lang w:val="en-US"/>
         </w:rPr>
-        <w:t>&lt;entry name="java:jboss/exported/jms/queue/talkchange"/&gt;</w:t>
-      </w:r>
+        <w:t>java:jboss</w:t>
+      </w:r>
+      <w:proofErr w:type="spellEnd"/>
       <w:r>
         <w:rPr>
           <w:rFonts w:ascii="Courier New" w:hAnsi="Courier New" w:cs="Courier New"/>
           <w:lang w:val="en-US"/>
         </w:rPr>
+        <w:t>/exported/</w:t>
+      </w:r>
+      <w:proofErr w:type="spellStart"/>
+      <w:r>
+        <w:rPr>
+          <w:rFonts w:ascii="Courier New" w:hAnsi="Courier New" w:cs="Courier New"/>
+          <w:lang w:val="en-US"/>
+        </w:rPr>
+        <w:t>jms</w:t>
+      </w:r>
+      <w:proofErr w:type="spellEnd"/>
+      <w:r>
+        <w:rPr>
+          <w:rFonts w:ascii="Courier New" w:hAnsi="Courier New" w:cs="Courier New"/>
+          <w:lang w:val="en-US"/>
+        </w:rPr>
+        <w:t>/queue/</w:t>
+      </w:r>
+      <w:proofErr w:type="spellStart"/>
+      <w:r>
+        <w:rPr>
+          <w:rFonts w:ascii="Courier New" w:hAnsi="Courier New" w:cs="Courier New"/>
+          <w:lang w:val="en-US"/>
+        </w:rPr>
+        <w:t>talkchange</w:t>
+      </w:r>
+      <w:proofErr w:type="spellEnd"/>
+      <w:r>
+        <w:rPr>
+          <w:rFonts w:ascii="Courier New" w:hAnsi="Courier New" w:cs="Courier New"/>
+          <w:lang w:val="en-US"/>
+        </w:rPr>
+        <w:t>"/&gt;</w:t>
+      </w:r>
+      <w:r>
+        <w:rPr>
+          <w:rFonts w:ascii="Courier New" w:hAnsi="Courier New" w:cs="Courier New"/>
+          <w:lang w:val="en-US"/>
+        </w:rPr>
         <w:br/>
       </w:r>
       <w:r>
@@ -5264,21 +6034,47 @@
           <w:rFonts w:ascii="Courier New" w:hAnsi="Courier New" w:cs="Courier New"/>
           <w:lang w:val="en-US"/>
         </w:rPr>
-        <w:t>&lt;/jms-queue&gt;</w:t>
-      </w:r>
+        <w:t>&lt;/</w:t>
+      </w:r>
+      <w:proofErr w:type="spellStart"/>
       <w:r>
         <w:rPr>
           <w:rFonts w:ascii="Courier New" w:hAnsi="Courier New" w:cs="Courier New"/>
           <w:lang w:val="en-US"/>
         </w:rPr>
+        <w:t>jms</w:t>
+      </w:r>
+      <w:proofErr w:type="spellEnd"/>
+      <w:r>
+        <w:rPr>
+          <w:rFonts w:ascii="Courier New" w:hAnsi="Courier New" w:cs="Courier New"/>
+          <w:lang w:val="en-US"/>
+        </w:rPr>
+        <w:t>-queue&gt;</w:t>
+      </w:r>
+      <w:r>
+        <w:rPr>
+          <w:rFonts w:ascii="Courier New" w:hAnsi="Courier New" w:cs="Courier New"/>
+          <w:lang w:val="en-US"/>
+        </w:rPr>
         <w:br/>
-      </w:r>
+        <w:t>&lt;/</w:t>
+      </w:r>
+      <w:proofErr w:type="spellStart"/>
       <w:r>
         <w:rPr>
           <w:rFonts w:ascii="Courier New" w:hAnsi="Courier New" w:cs="Courier New"/>
           <w:lang w:val="en-US"/>
         </w:rPr>
-        <w:t>&lt;/jms-destinations&gt;</w:t>
+        <w:t>jms</w:t>
+      </w:r>
+      <w:proofErr w:type="spellEnd"/>
+      <w:r>
+        <w:rPr>
+          <w:rFonts w:ascii="Courier New" w:hAnsi="Courier New" w:cs="Courier New"/>
+          <w:lang w:val="en-US"/>
+        </w:rPr>
+        <w:t>-destinations&gt;</w:t>
       </w:r>
     </w:p>
     <w:p>
@@ -5292,12 +6088,56 @@
           <w:lang w:val="en-US"/>
         </w:rPr>
       </w:pPr>
-      <w:r>
-        <w:rPr>
-          <w:lang w:val="en-US"/>
-        </w:rPr>
-        <w:t>JBoss im “full” Profil starten</w:t>
-      </w:r>
+      <w:proofErr w:type="spellStart"/>
+      <w:r>
+        <w:rPr>
+          <w:lang w:val="en-US"/>
+        </w:rPr>
+        <w:t>JBoss</w:t>
+      </w:r>
+      <w:proofErr w:type="spellEnd"/>
+      <w:r>
+        <w:rPr>
+          <w:lang w:val="en-US"/>
+        </w:rPr>
+        <w:t xml:space="preserve"> </w:t>
+      </w:r>
+      <w:proofErr w:type="spellStart"/>
+      <w:r>
+        <w:rPr>
+          <w:lang w:val="en-US"/>
+        </w:rPr>
+        <w:t>im</w:t>
+      </w:r>
+      <w:proofErr w:type="spellEnd"/>
+      <w:r>
+        <w:rPr>
+          <w:lang w:val="en-US"/>
+        </w:rPr>
+        <w:t xml:space="preserve"> “full” </w:t>
+      </w:r>
+      <w:proofErr w:type="spellStart"/>
+      <w:r>
+        <w:rPr>
+          <w:lang w:val="en-US"/>
+        </w:rPr>
+        <w:t>Profil</w:t>
+      </w:r>
+      <w:proofErr w:type="spellEnd"/>
+      <w:r>
+        <w:rPr>
+          <w:lang w:val="en-US"/>
+        </w:rPr>
+        <w:t xml:space="preserve"> </w:t>
+      </w:r>
+      <w:proofErr w:type="spellStart"/>
+      <w:r>
+        <w:rPr>
+          <w:lang w:val="en-US"/>
+        </w:rPr>
+        <w:t>starten</w:t>
+      </w:r>
+      <w:proofErr w:type="spellEnd"/>
     </w:p>
     <w:p>
       <w:pPr>
@@ -5311,6 +6151,7 @@
         <w:rPr>
           <w:lang w:val="en-US"/>
         </w:rPr>
+        <w:lastRenderedPageBreak/>
         <w:t>Build</w:t>
       </w:r>
       <w:bookmarkEnd w:id="23"/>
@@ -5330,16 +6171,43 @@
         <w:rPr>
           <w:lang w:val="en-US"/>
         </w:rPr>
-        <w:t>GIT Repository clonen:</w:t>
+        <w:t xml:space="preserve">GIT Repository </w:t>
+      </w:r>
+      <w:proofErr w:type="spellStart"/>
+      <w:r>
+        <w:rPr>
+          <w:lang w:val="en-US"/>
+        </w:rPr>
+        <w:t>clonen</w:t>
+      </w:r>
+      <w:proofErr w:type="spellEnd"/>
+      <w:r>
+        <w:rPr>
+          <w:lang w:val="en-US"/>
+        </w:rPr>
+        <w:t>:</w:t>
       </w:r>
       <w:r>
         <w:rPr>
           <w:lang w:val="en-US"/>
         </w:rPr>
         <w:br/>
-        <w:t xml:space="preserve">git clone </w:t>
-      </w:r>
-      <w:hyperlink r:id="rId9" w:history="1">
+      </w:r>
+      <w:proofErr w:type="spellStart"/>
+      <w:r>
+        <w:rPr>
+          <w:lang w:val="en-US"/>
+        </w:rPr>
+        <w:t>git</w:t>
+      </w:r>
+      <w:proofErr w:type="spellEnd"/>
+      <w:r>
+        <w:rPr>
+          <w:lang w:val="en-US"/>
+        </w:rPr>
+        <w:t xml:space="preserve"> clone </w:t>
+      </w:r>
+      <w:hyperlink r:id="rId10" w:history="1">
         <w:r>
           <w:rPr>
             <w:rStyle w:val="Hyperlink"/>
@@ -5378,11 +6246,19 @@
           <w:lang w:val="en-US"/>
         </w:rPr>
       </w:pPr>
-      <w:r>
-        <w:rPr>
-          <w:lang w:val="en-US"/>
-        </w:rPr>
-        <w:t>mvn package</w:t>
+      <w:proofErr w:type="spellStart"/>
+      <w:r>
+        <w:rPr>
+          <w:lang w:val="en-US"/>
+        </w:rPr>
+        <w:t>mvn</w:t>
+      </w:r>
+      <w:proofErr w:type="spellEnd"/>
+      <w:r>
+        <w:rPr>
+          <w:lang w:val="en-US"/>
+        </w:rPr>
+        <w:t xml:space="preserve"> package</w:t>
       </w:r>
     </w:p>
     <w:p>
@@ -5408,11 +6284,61 @@
         </w:rPr>
         <w:t>-</w:t>
       </w:r>
-      <w:r>
-        <w:rPr>
-          <w:lang w:val="en-US"/>
-        </w:rPr>
-        <w:t>Datei aus /pac-conference-dist/target/</w:t>
+      <w:proofErr w:type="spellStart"/>
+      <w:r>
+        <w:rPr>
+          <w:lang w:val="en-US"/>
+        </w:rPr>
+        <w:t>Datei</w:t>
+      </w:r>
+      <w:proofErr w:type="spellEnd"/>
+      <w:r>
+        <w:rPr>
+          <w:lang w:val="en-US"/>
+        </w:rPr>
+        <w:t xml:space="preserve"> </w:t>
+      </w:r>
+      <w:proofErr w:type="spellStart"/>
+      <w:r>
+        <w:rPr>
+          <w:lang w:val="en-US"/>
+        </w:rPr>
+        <w:t>aus</w:t>
+      </w:r>
+      <w:proofErr w:type="spellEnd"/>
+      <w:r>
+        <w:rPr>
+          <w:lang w:val="en-US"/>
+        </w:rPr>
+        <w:t xml:space="preserve"> /</w:t>
+      </w:r>
+      <w:proofErr w:type="spellStart"/>
+      <w:r>
+        <w:rPr>
+          <w:lang w:val="en-US"/>
+        </w:rPr>
+        <w:t>pac</w:t>
+      </w:r>
+      <w:proofErr w:type="spellEnd"/>
+      <w:r>
+        <w:rPr>
+          <w:lang w:val="en-US"/>
+        </w:rPr>
+        <w:t>-conference-</w:t>
+      </w:r>
+      <w:proofErr w:type="spellStart"/>
+      <w:r>
+        <w:rPr>
+          <w:lang w:val="en-US"/>
+        </w:rPr>
+        <w:t>dist</w:t>
+      </w:r>
+      <w:proofErr w:type="spellEnd"/>
+      <w:r>
+        <w:rPr>
+          <w:lang w:val="en-US"/>
+        </w:rPr>
+        <w:t>/target/</w:t>
       </w:r>
       <w:r>
         <w:rPr>
@@ -5424,8 +6350,30 @@
         <w:rPr>
           <w:lang w:val="en-US"/>
         </w:rPr>
-        <w:t xml:space="preserve"> in JBoss deloyen</w:t>
-      </w:r>
+        <w:t xml:space="preserve"> in </w:t>
+      </w:r>
+      <w:proofErr w:type="spellStart"/>
+      <w:r>
+        <w:rPr>
+          <w:lang w:val="en-US"/>
+        </w:rPr>
+        <w:t>JBoss</w:t>
+      </w:r>
+      <w:proofErr w:type="spellEnd"/>
+      <w:r>
+        <w:rPr>
+          <w:lang w:val="en-US"/>
+        </w:rPr>
+        <w:t xml:space="preserve"> </w:t>
+      </w:r>
+      <w:proofErr w:type="spellStart"/>
+      <w:r>
+        <w:rPr>
+          <w:lang w:val="en-US"/>
+        </w:rPr>
+        <w:t>deloyen</w:t>
+      </w:r>
+      <w:proofErr w:type="spellEnd"/>
     </w:p>
     <w:p>
       <w:pPr>
@@ -5436,15 +6384,31 @@
         </w:numPr>
       </w:pPr>
       <w:r>
-        <w:t>Die Webbapplikation ist nach erfolgreic</w:t>
-      </w:r>
-      <w:r>
-        <w:t>hen Deployment erreichbar unter:</w:t>
+        <w:t xml:space="preserve">Die </w:t>
+      </w:r>
+      <w:proofErr w:type="spellStart"/>
+      <w:r>
+        <w:t>Webbapplikation</w:t>
+      </w:r>
+      <w:proofErr w:type="spellEnd"/>
+      <w:r>
+        <w:t xml:space="preserve"> ist nach erfolgreic</w:t>
+      </w:r>
+      <w:r>
+        <w:t xml:space="preserve">hen </w:t>
+      </w:r>
+      <w:proofErr w:type="spellStart"/>
+      <w:r>
+        <w:t>Deployment</w:t>
+      </w:r>
+      <w:proofErr w:type="spellEnd"/>
+      <w:r>
+        <w:t xml:space="preserve"> erreichbar unter:</w:t>
       </w:r>
       <w:r>
         <w:br/>
       </w:r>
-      <w:hyperlink r:id="rId10" w:history="1">
+      <w:hyperlink r:id="rId11" w:history="1">
         <w:r>
           <w:rPr>
             <w:rStyle w:val="Hyperlink"/>
@@ -8342,7 +9306,7 @@
 </file>
 
 <file path=customXml/itemProps1.xml><?xml version="1.0" encoding="utf-8"?>
-<ds:datastoreItem xmlns:ds="http://schemas.openxmlformats.org/officeDocument/2006/customXml" ds:itemID="{B5AD8F8E-77D5-4F33-BBEC-F40BB1C80F13}">
+<ds:datastoreItem xmlns:ds="http://schemas.openxmlformats.org/officeDocument/2006/customXml" ds:itemID="{EEF7E1C6-F014-432A-BC52-CDEE955E2CF6}">
   <ds:schemaRefs>
     <ds:schemaRef ds:uri="http://schemas.openxmlformats.org/officeDocument/2006/bibliography"/>
   </ds:schemaRefs>

</xml_diff>